<commit_message>
working on doc template
</commit_message>
<xml_diff>
--- a/controllers/template3.docx
+++ b/controllers/template3.docx
@@ -146,7 +146,7 @@
     <w:tbl>
       <w:tblPr>
         <w:tblStyle w:val="Table1"/>
-        <w:tblW w:w="9346.0" w:type="dxa"/>
+        <w:tblW w:w="9360.0" w:type="dxa"/>
         <w:jc w:val="left"/>
         <w:tblInd w:w="0.0" w:type="dxa"/>
         <w:tblBorders>
@@ -161,16 +161,16 @@
         <w:tblLook w:val="04A0"/>
       </w:tblPr>
       <w:tblGrid>
-        <w:gridCol w:w="2336"/>
-        <w:gridCol w:w="2336"/>
-        <w:gridCol w:w="2337"/>
-        <w:gridCol w:w="2337"/>
+        <w:gridCol w:w="3855"/>
+        <w:gridCol w:w="825"/>
+        <w:gridCol w:w="2655"/>
+        <w:gridCol w:w="2025"/>
         <w:tblGridChange w:id="0">
           <w:tblGrid>
-            <w:gridCol w:w="2336"/>
-            <w:gridCol w:w="2336"/>
-            <w:gridCol w:w="2337"/>
-            <w:gridCol w:w="2337"/>
+            <w:gridCol w:w="3855"/>
+            <w:gridCol w:w="825"/>
+            <w:gridCol w:w="2655"/>
+            <w:gridCol w:w="2025"/>
           </w:tblGrid>
         </w:tblGridChange>
       </w:tblGrid>
@@ -206,7 +206,7 @@
                 <w:szCs w:val="22"/>
                 <w:rtl w:val="0"/>
               </w:rPr>
-              <w:t xml:space="preserve">Requestor Name:{first_name}</w:t>
+              <w:t xml:space="preserve">Requestor Name:{requestors_name}</w:t>
             </w:r>
           </w:p>
         </w:tc>
@@ -333,7 +333,7 @@
                 <w:szCs w:val="22"/>
                 <w:rtl w:val="0"/>
               </w:rPr>
-              <w:t xml:space="preserve">Project</w:t>
+              <w:t xml:space="preserve">Project {project}</w:t>
             </w:r>
           </w:p>
         </w:tc>
@@ -385,7 +385,7 @@
                 <w:szCs w:val="22"/>
                 <w:rtl w:val="0"/>
               </w:rPr>
-              <w:t xml:space="preserve">Application: </w:t>
+              <w:t xml:space="preserve">Application: {application}</w:t>
             </w:r>
           </w:p>
         </w:tc>
@@ -457,6 +457,7 @@
               <w:rPr>
                 <w:rtl w:val="0"/>
               </w:rPr>
+              <w:t xml:space="preserve">{change_number}</w:t>
             </w:r>
           </w:p>
         </w:tc>
@@ -590,8 +591,12 @@
             </w:pPr>
             <w:r>
               <w:rPr>
-                <w:rtl w:val="0"/>
-              </w:rPr>
+                <w:color w:val="000000"/>
+                <w:sz w:val="22"/>
+                <w:szCs w:val="22"/>
+                <w:rtl w:val="0"/>
+              </w:rPr>
+              <w:t xml:space="preserve">{change_start_date}</w:t>
             </w:r>
           </w:p>
         </w:tc>
@@ -624,8 +629,12 @@
             </w:pPr>
             <w:r>
               <w:rPr>
-                <w:rtl w:val="0"/>
-              </w:rPr>
+                <w:color w:val="000000"/>
+                <w:sz w:val="22"/>
+                <w:szCs w:val="22"/>
+                <w:rtl w:val="0"/>
+              </w:rPr>
+              <w:t xml:space="preserve">{change_end_date}</w:t>
             </w:r>
           </w:p>
         </w:tc>
@@ -777,7 +786,7 @@
                 <w:shd w:fill="d9d9d9" w:val="clear"/>
                 <w:rtl w:val="0"/>
               </w:rPr>
-              <w:t xml:space="preserve">Webserver</w:t>
+              <w:t xml:space="preserve">{cert_type_1}</w:t>
             </w:r>
           </w:p>
         </w:tc>
@@ -805,7 +814,7 @@
                 <w:shd w:fill="d9d9d9" w:val="clear"/>
                 <w:rtl w:val="0"/>
               </w:rPr>
-              <w:t xml:space="preserve">CER</w:t>
+              <w:t xml:space="preserve">{cert_ty[e_2}</w:t>
             </w:r>
           </w:p>
         </w:tc>
@@ -878,8 +887,12 @@
             </w:pPr>
             <w:r>
               <w:rPr>
-                <w:rtl w:val="0"/>
-              </w:rPr>
+                <w:color w:val="000000"/>
+                <w:sz w:val="22"/>
+                <w:szCs w:val="22"/>
+                <w:rtl w:val="0"/>
+              </w:rPr>
+              <w:t xml:space="preserve">{project_owner}</w:t>
             </w:r>
           </w:p>
         </w:tc>
@@ -951,8 +964,12 @@
             </w:pPr>
             <w:r>
               <w:rPr>
-                <w:rtl w:val="0"/>
-              </w:rPr>
+                <w:color w:val="000000"/>
+                <w:sz w:val="22"/>
+                <w:szCs w:val="22"/>
+                <w:rtl w:val="0"/>
+              </w:rPr>
+              <w:t xml:space="preserve">{key_role}</w:t>
             </w:r>
           </w:p>
         </w:tc>
@@ -1025,8 +1042,12 @@
             </w:pPr>
             <w:r>
               <w:rPr>
-                <w:rtl w:val="0"/>
-              </w:rPr>
+                <w:color w:val="000000"/>
+                <w:sz w:val="22"/>
+                <w:szCs w:val="22"/>
+                <w:rtl w:val="0"/>
+              </w:rPr>
+              <w:t xml:space="preserve">{business_unit}</w:t>
             </w:r>
           </w:p>
         </w:tc>
@@ -1082,8 +1103,12 @@
             </w:pPr>
             <w:r>
               <w:rPr>
-                <w:rtl w:val="0"/>
-              </w:rPr>
+                <w:color w:val="000000"/>
+                <w:sz w:val="22"/>
+                <w:szCs w:val="22"/>
+                <w:rtl w:val="0"/>
+              </w:rPr>
+              <w:t xml:space="preserve">{requestors_email}</w:t>
             </w:r>
           </w:p>
         </w:tc>
@@ -1156,8 +1181,12 @@
             </w:pPr>
             <w:r>
               <w:rPr>
-                <w:rtl w:val="0"/>
-              </w:rPr>
+                <w:color w:val="000000"/>
+                <w:sz w:val="22"/>
+                <w:szCs w:val="22"/>
+                <w:rtl w:val="0"/>
+              </w:rPr>
+              <w:t xml:space="preserve">{requestors_name}</w:t>
             </w:r>
           </w:p>
         </w:tc>
@@ -1217,6 +1246,128 @@
               <w:bottom w:color="e0e0e0" w:space="0" w:sz="8" w:val="single"/>
               <w:right w:color="e0e0e0" w:space="0" w:sz="8" w:val="single"/>
             </w:tcBorders>
+          </w:tcPr>
+          <w:p>
+            <w:pPr>
+              <w:jc w:val="left"/>
+              <w:rPr>
+                <w:rFonts w:ascii="Calibri" w:cs="Calibri" w:eastAsia="Calibri" w:hAnsi="Calibri"/>
+                <w:sz w:val="24"/>
+                <w:szCs w:val="24"/>
+              </w:rPr>
+            </w:pPr>
+            <w:r>
+              <w:rPr>
+                <w:rFonts w:ascii="Calibri" w:cs="Calibri" w:eastAsia="Calibri" w:hAnsi="Calibri"/>
+                <w:sz w:val="24"/>
+                <w:szCs w:val="24"/>
+                <w:rtl w:val="0"/>
+              </w:rPr>
+              <w:t xml:space="preserve">{#server}</w:t>
+            </w:r>
+          </w:p>
+          <w:p>
+            <w:pPr>
+              <w:jc w:val="left"/>
+              <w:rPr>
+                <w:rFonts w:ascii="Calibri" w:cs="Calibri" w:eastAsia="Calibri" w:hAnsi="Calibri"/>
+                <w:sz w:val="24"/>
+                <w:szCs w:val="24"/>
+              </w:rPr>
+            </w:pPr>
+            <w:r>
+              <w:rPr>
+                <w:rFonts w:ascii="Calibri" w:cs="Calibri" w:eastAsia="Calibri" w:hAnsi="Calibri"/>
+                <w:sz w:val="24"/>
+                <w:szCs w:val="24"/>
+                <w:rtl w:val="0"/>
+              </w:rPr>
+              <w:t xml:space="preserve">{server_name}</w:t>
+            </w:r>
+          </w:p>
+          <w:p>
+            <w:pPr>
+              <w:jc w:val="left"/>
+              <w:rPr>
+                <w:rFonts w:ascii="Calibri" w:cs="Calibri" w:eastAsia="Calibri" w:hAnsi="Calibri"/>
+                <w:sz w:val="24"/>
+                <w:szCs w:val="24"/>
+              </w:rPr>
+            </w:pPr>
+            <w:r>
+              <w:rPr>
+                <w:rFonts w:ascii="Calibri" w:cs="Calibri" w:eastAsia="Calibri" w:hAnsi="Calibri"/>
+                <w:sz w:val="24"/>
+                <w:szCs w:val="24"/>
+                <w:rtl w:val="0"/>
+              </w:rPr>
+              <w:t xml:space="preserve">{/server}</w:t>
+            </w:r>
+            <w:r>
+              <w:rPr>
+                <w:rtl w:val="0"/>
+              </w:rPr>
+            </w:r>
+          </w:p>
+        </w:tc>
+      </w:tr>
+      <w:tr>
+        <w:tc>
+          <w:tcPr>
+            <w:tcBorders>
+              <w:top w:color="e0e0e0" w:space="0" w:sz="8" w:val="single"/>
+              <w:left w:color="e0e0e0" w:space="0" w:sz="8" w:val="single"/>
+              <w:bottom w:color="e0e0e0" w:space="0" w:sz="8" w:val="single"/>
+              <w:right w:color="e0e0e0" w:space="0" w:sz="8" w:val="single"/>
+            </w:tcBorders>
+            <w:shd w:fill="d9d9d9" w:val="clear"/>
+          </w:tcPr>
+          <w:p>
+            <w:pPr>
+              <w:rPr>
+                <w:b w:val="0"/>
+                <w:color w:val="ff0000"/>
+                <w:sz w:val="22"/>
+                <w:szCs w:val="22"/>
+              </w:rPr>
+            </w:pPr>
+            <w:r>
+              <w:rPr>
+                <w:b w:val="0"/>
+                <w:color w:val="ff0000"/>
+                <w:sz w:val="22"/>
+                <w:szCs w:val="22"/>
+                <w:rtl w:val="0"/>
+              </w:rPr>
+              <w:t xml:space="preserve">Certificate Common Name</w:t>
+            </w:r>
+          </w:p>
+          <w:p>
+            <w:pPr>
+              <w:rPr>
+                <w:b w:val="0"/>
+                <w:color w:val="ff0000"/>
+                <w:sz w:val="22"/>
+                <w:szCs w:val="22"/>
+              </w:rPr>
+            </w:pPr>
+            <w:r>
+              <w:rPr>
+                <w:rtl w:val="0"/>
+              </w:rPr>
+            </w:r>
+          </w:p>
+        </w:tc>
+        <w:tc>
+          <w:tcPr>
+            <w:gridSpan w:val="2"/>
+            <w:tcBorders>
+              <w:top w:color="e0e0e0" w:space="0" w:sz="8" w:val="single"/>
+              <w:left w:color="e0e0e0" w:space="0" w:sz="8" w:val="single"/>
+              <w:bottom w:color="e0e0e0" w:space="0" w:sz="8" w:val="single"/>
+              <w:right w:color="e0e0e0" w:space="0" w:sz="8" w:val="single"/>
+            </w:tcBorders>
+            <w:shd w:fill="d9d9d9" w:val="clear"/>
           </w:tcPr>
           <w:p>
             <w:pPr>
@@ -1243,276 +1394,31 @@
             </w:pPr>
             <w:r>
               <w:rPr>
-                <w:rtl w:val="0"/>
-              </w:rPr>
-            </w:r>
-          </w:p>
-          <w:tbl>
-            <w:tblPr>
-              <w:tblStyle w:val="Table3"/>
-              <w:tblW w:w="2207.0" w:type="dxa"/>
-              <w:jc w:val="left"/>
-              <w:tblLayout w:type="fixed"/>
-              <w:tblLook w:val="0400"/>
-            </w:tblPr>
-            <w:tblGrid>
-              <w:gridCol w:w="2207"/>
-              <w:tblGridChange w:id="0">
-                <w:tblGrid>
-                  <w:gridCol w:w="2207"/>
-                </w:tblGrid>
-              </w:tblGridChange>
-            </w:tblGrid>
-            <w:tr>
-              <w:trPr>
-                <w:trHeight w:val="300" w:hRule="atLeast"/>
-              </w:trPr>
-              <w:tc>
-                <w:tcPr>
-                  <w:tcBorders>
-                    <w:top w:color="000000" w:space="0" w:sz="0" w:val="nil"/>
-                    <w:left w:color="000000" w:space="0" w:sz="0" w:val="nil"/>
-                    <w:bottom w:color="000000" w:space="0" w:sz="0" w:val="nil"/>
-                    <w:right w:color="000000" w:space="0" w:sz="0" w:val="nil"/>
-                  </w:tcBorders>
-                  <w:shd w:fill="ffff00" w:val="clear"/>
-                  <w:vAlign w:val="bottom"/>
-                </w:tcPr>
-                <w:p>
-                  <w:pPr>
-                    <w:keepNext w:val="0"/>
-                    <w:keepLines w:val="0"/>
-                    <w:widowControl w:val="0"/>
-                    <w:pBdr>
-                      <w:top w:space="0" w:sz="0" w:val="nil"/>
-                      <w:left w:space="0" w:sz="0" w:val="nil"/>
-                      <w:bottom w:space="0" w:sz="0" w:val="nil"/>
-                      <w:right w:space="0" w:sz="0" w:val="nil"/>
-                      <w:between w:space="0" w:sz="0" w:val="nil"/>
-                    </w:pBdr>
-                    <w:shd w:fill="auto" w:val="clear"/>
-                    <w:spacing w:after="0" w:before="0" w:line="276" w:lineRule="auto"/>
-                    <w:ind w:left="0" w:right="0" w:firstLine="0"/>
-                    <w:jc w:val="left"/>
-                    <w:rPr>
-                      <w:b w:val="0"/>
-                      <w:color w:val="ff0000"/>
-                      <w:sz w:val="22"/>
-                      <w:szCs w:val="22"/>
-                    </w:rPr>
-                  </w:pPr>
-                  <w:r>
-                    <w:rPr>
-                      <w:rtl w:val="0"/>
-                    </w:rPr>
-                  </w:r>
-                </w:p>
-                <w:tbl>
-                  <w:tblPr>
-                    <w:tblStyle w:val="Table4"/>
-                    <w:tblW w:w="1991.0" w:type="dxa"/>
-                    <w:jc w:val="left"/>
-                    <w:tblLayout w:type="fixed"/>
-                    <w:tblLook w:val="0400"/>
-                  </w:tblPr>
-                  <w:tblGrid>
-                    <w:gridCol w:w="1991"/>
-                    <w:tblGridChange w:id="0">
-                      <w:tblGrid>
-                        <w:gridCol w:w="1991"/>
-                      </w:tblGrid>
-                    </w:tblGridChange>
-                  </w:tblGrid>
-                  <w:tr>
-                    <w:trPr>
-                      <w:trHeight w:val="300" w:hRule="atLeast"/>
-                    </w:trPr>
-                    <w:tc>
-                      <w:tcPr>
-                        <w:tcBorders>
-                          <w:top w:color="000000" w:space="0" w:sz="0" w:val="nil"/>
-                          <w:left w:color="000000" w:space="0" w:sz="0" w:val="nil"/>
-                          <w:bottom w:color="000000" w:space="0" w:sz="0" w:val="nil"/>
-                          <w:right w:color="000000" w:space="0" w:sz="0" w:val="nil"/>
-                        </w:tcBorders>
-                        <w:shd w:fill="ffff00" w:val="clear"/>
-                        <w:vAlign w:val="bottom"/>
-                      </w:tcPr>
-                      <w:p>
-                        <w:pPr>
-                          <w:rPr>
-                            <w:color w:val="000000"/>
-                            <w:sz w:val="24"/>
-                            <w:szCs w:val="24"/>
-                          </w:rPr>
-                        </w:pPr>
-                        <w:r>
-                          <w:rPr>
-                            <w:rtl w:val="0"/>
-                          </w:rPr>
-                        </w:r>
-                      </w:p>
-                    </w:tc>
-                  </w:tr>
-                  <w:tr>
-                    <w:trPr>
-                      <w:trHeight w:val="300" w:hRule="atLeast"/>
-                    </w:trPr>
-                    <w:tc>
-                      <w:tcPr>
-                        <w:tcBorders>
-                          <w:top w:color="000000" w:space="0" w:sz="0" w:val="nil"/>
-                          <w:left w:color="000000" w:space="0" w:sz="0" w:val="nil"/>
-                          <w:bottom w:color="000000" w:space="0" w:sz="0" w:val="nil"/>
-                          <w:right w:color="000000" w:space="0" w:sz="0" w:val="nil"/>
-                        </w:tcBorders>
-                        <w:shd w:fill="ffff00" w:val="clear"/>
-                        <w:vAlign w:val="bottom"/>
-                      </w:tcPr>
-                      <w:p>
-                        <w:pPr>
-                          <w:rPr>
-                            <w:color w:val="000000"/>
-                            <w:sz w:val="24"/>
-                            <w:szCs w:val="24"/>
-                          </w:rPr>
-                        </w:pPr>
-                        <w:r>
-                          <w:rPr>
-                            <w:rtl w:val="0"/>
-                          </w:rPr>
-                        </w:r>
-                      </w:p>
-                    </w:tc>
-                  </w:tr>
-                  <w:tr>
-                    <w:trPr>
-                      <w:trHeight w:val="300" w:hRule="atLeast"/>
-                    </w:trPr>
-                    <w:tc>
-                      <w:tcPr>
-                        <w:tcBorders>
-                          <w:top w:color="000000" w:space="0" w:sz="0" w:val="nil"/>
-                          <w:left w:color="000000" w:space="0" w:sz="0" w:val="nil"/>
-                          <w:bottom w:color="000000" w:space="0" w:sz="0" w:val="nil"/>
-                          <w:right w:color="000000" w:space="0" w:sz="0" w:val="nil"/>
-                        </w:tcBorders>
-                        <w:shd w:fill="ffff00" w:val="clear"/>
-                        <w:vAlign w:val="bottom"/>
-                      </w:tcPr>
-                      <w:p>
-                        <w:pPr>
-                          <w:rPr>
-                            <w:color w:val="000000"/>
-                            <w:sz w:val="24"/>
-                            <w:szCs w:val="24"/>
-                          </w:rPr>
-                        </w:pPr>
-                        <w:r>
-                          <w:rPr>
-                            <w:rtl w:val="0"/>
-                          </w:rPr>
-                        </w:r>
-                      </w:p>
-                    </w:tc>
-                  </w:tr>
-                  <w:tr>
-                    <w:trPr>
-                      <w:trHeight w:val="300" w:hRule="atLeast"/>
-                    </w:trPr>
-                    <w:tc>
-                      <w:tcPr>
-                        <w:tcBorders>
-                          <w:top w:color="000000" w:space="0" w:sz="0" w:val="nil"/>
-                          <w:left w:color="000000" w:space="0" w:sz="0" w:val="nil"/>
-                          <w:bottom w:color="000000" w:space="0" w:sz="0" w:val="nil"/>
-                          <w:right w:color="000000" w:space="0" w:sz="0" w:val="nil"/>
-                        </w:tcBorders>
-                        <w:shd w:fill="ffff00" w:val="clear"/>
-                        <w:vAlign w:val="bottom"/>
-                      </w:tcPr>
-                      <w:p>
-                        <w:pPr>
-                          <w:rPr>
-                            <w:color w:val="000000"/>
-                            <w:sz w:val="24"/>
-                            <w:szCs w:val="24"/>
-                          </w:rPr>
-                        </w:pPr>
-                        <w:r>
-                          <w:rPr>
-                            <w:rtl w:val="0"/>
-                          </w:rPr>
-                        </w:r>
-                      </w:p>
-                    </w:tc>
-                  </w:tr>
-                  <w:tr>
-                    <w:trPr>
-                      <w:trHeight w:val="300" w:hRule="atLeast"/>
-                    </w:trPr>
-                    <w:tc>
-                      <w:tcPr>
-                        <w:tcBorders>
-                          <w:top w:color="000000" w:space="0" w:sz="0" w:val="nil"/>
-                          <w:left w:color="000000" w:space="0" w:sz="0" w:val="nil"/>
-                          <w:bottom w:color="000000" w:space="0" w:sz="0" w:val="nil"/>
-                          <w:right w:color="000000" w:space="0" w:sz="0" w:val="nil"/>
-                        </w:tcBorders>
-                        <w:shd w:fill="ffff00" w:val="clear"/>
-                        <w:vAlign w:val="bottom"/>
-                      </w:tcPr>
-                      <w:p>
-                        <w:pPr>
-                          <w:rPr>
-                            <w:color w:val="000000"/>
-                            <w:sz w:val="24"/>
-                            <w:szCs w:val="24"/>
-                          </w:rPr>
-                        </w:pPr>
-                        <w:r>
-                          <w:rPr>
-                            <w:rtl w:val="0"/>
-                          </w:rPr>
-                        </w:r>
-                      </w:p>
-                    </w:tc>
-                  </w:tr>
-                </w:tbl>
-                <w:p>
-                  <w:pPr>
-                    <w:rPr>
-                      <w:color w:val="000000"/>
-                      <w:sz w:val="24"/>
-                      <w:szCs w:val="24"/>
-                    </w:rPr>
-                  </w:pPr>
-                  <w:r>
-                    <w:rPr>
-                      <w:rtl w:val="0"/>
-                    </w:rPr>
-                  </w:r>
-                </w:p>
-              </w:tc>
-            </w:tr>
-          </w:tbl>
-          <w:p>
-            <w:pPr>
-              <w:jc w:val="center"/>
-              <w:rPr>
-                <w:rFonts w:ascii="Calibri" w:cs="Calibri" w:eastAsia="Calibri" w:hAnsi="Calibri"/>
-                <w:sz w:val="24"/>
-                <w:szCs w:val="24"/>
-              </w:rPr>
-            </w:pPr>
-            <w:r>
-              <w:rPr>
-                <w:rFonts w:ascii="Calibri" w:cs="Calibri" w:eastAsia="Calibri" w:hAnsi="Calibri"/>
-                <w:sz w:val="24"/>
-                <w:szCs w:val="24"/>
-                <w:rtl w:val="0"/>
-              </w:rPr>
-              <w:t xml:space="preserve"> </w:t>
+                <w:color w:val="ff0000"/>
+                <w:sz w:val="22"/>
+                <w:szCs w:val="22"/>
+                <w:rtl w:val="0"/>
+              </w:rPr>
+              <w:t xml:space="preserve">{common_name}</w:t>
+            </w:r>
+            <w:r>
+              <w:rPr>
+                <w:rtl w:val="0"/>
+              </w:rPr>
+            </w:r>
+          </w:p>
+          <w:p>
+            <w:pPr>
+              <w:rPr>
+                <w:color w:val="000000"/>
+                <w:sz w:val="22"/>
+                <w:szCs w:val="22"/>
+              </w:rPr>
+            </w:pPr>
+            <w:r>
+              <w:rPr>
+                <w:rtl w:val="0"/>
+              </w:rPr>
             </w:r>
           </w:p>
         </w:tc>
@@ -1522,45 +1428,27 @@
           <w:tcPr>
             <w:tcBorders>
               <w:top w:color="e0e0e0" w:space="0" w:sz="8" w:val="single"/>
-              <w:left w:color="e0e0e0" w:space="0" w:sz="8" w:val="single"/>
               <w:bottom w:color="e0e0e0" w:space="0" w:sz="8" w:val="single"/>
-              <w:right w:color="e0e0e0" w:space="0" w:sz="8" w:val="single"/>
-            </w:tcBorders>
-            <w:shd w:fill="d9d9d9" w:val="clear"/>
-          </w:tcPr>
-          <w:p>
-            <w:pPr>
-              <w:rPr>
-                <w:b w:val="0"/>
-                <w:color w:val="ff0000"/>
-                <w:sz w:val="22"/>
-                <w:szCs w:val="22"/>
-              </w:rPr>
-            </w:pPr>
-            <w:r>
-              <w:rPr>
-                <w:b w:val="0"/>
-                <w:color w:val="ff0000"/>
-                <w:sz w:val="22"/>
-                <w:szCs w:val="22"/>
-                <w:rtl w:val="0"/>
-              </w:rPr>
-              <w:t xml:space="preserve">Certificate Common Name</w:t>
-            </w:r>
-          </w:p>
-          <w:p>
-            <w:pPr>
-              <w:rPr>
-                <w:b w:val="0"/>
-                <w:color w:val="ff0000"/>
-                <w:sz w:val="22"/>
-                <w:szCs w:val="22"/>
-              </w:rPr>
-            </w:pPr>
-            <w:r>
-              <w:rPr>
-                <w:rtl w:val="0"/>
-              </w:rPr>
+            </w:tcBorders>
+          </w:tcPr>
+          <w:p>
+            <w:pPr>
+              <w:rPr>
+                <w:b w:val="0"/>
+                <w:color w:val="000000"/>
+                <w:sz w:val="22"/>
+                <w:szCs w:val="22"/>
+              </w:rPr>
+            </w:pPr>
+            <w:r>
+              <w:rPr>
+                <w:b w:val="0"/>
+                <w:color w:val="000000"/>
+                <w:sz w:val="22"/>
+                <w:szCs w:val="22"/>
+                <w:rtl w:val="0"/>
+              </w:rPr>
+              <w:t xml:space="preserve">Additional Information (Key Database, Key Label, Number of Keys or Other: </w:t>
             </w:r>
           </w:p>
         </w:tc>
@@ -1569,11 +1457,8 @@
             <w:gridSpan w:val="2"/>
             <w:tcBorders>
               <w:top w:color="e0e0e0" w:space="0" w:sz="8" w:val="single"/>
-              <w:left w:color="e0e0e0" w:space="0" w:sz="8" w:val="single"/>
               <w:bottom w:color="e0e0e0" w:space="0" w:sz="8" w:val="single"/>
-              <w:right w:color="e0e0e0" w:space="0" w:sz="8" w:val="single"/>
-            </w:tcBorders>
-            <w:shd w:fill="d9d9d9" w:val="clear"/>
+            </w:tcBorders>
           </w:tcPr>
           <w:p>
             <w:pPr>
@@ -1592,385 +1477,21 @@
               <w:ind w:left="0" w:right="0" w:firstLine="0"/>
               <w:jc w:val="left"/>
               <w:rPr>
-                <w:b w:val="0"/>
-                <w:color w:val="ff0000"/>
-                <w:sz w:val="22"/>
-                <w:szCs w:val="22"/>
-              </w:rPr>
-            </w:pPr>
-            <w:r>
-              <w:rPr>
-                <w:rtl w:val="0"/>
-              </w:rPr>
-            </w:r>
-          </w:p>
-          <w:tbl>
-            <w:tblPr>
-              <w:tblStyle w:val="Table5"/>
-              <w:tblW w:w="4176.0" w:type="dxa"/>
-              <w:jc w:val="left"/>
-              <w:tblLayout w:type="fixed"/>
-              <w:tblLook w:val="0400"/>
-            </w:tblPr>
-            <w:tblGrid>
-              <w:gridCol w:w="4176"/>
-              <w:tblGridChange w:id="0">
-                <w:tblGrid>
-                  <w:gridCol w:w="4176"/>
-                </w:tblGrid>
-              </w:tblGridChange>
-            </w:tblGrid>
-            <w:tr>
-              <w:trPr>
-                <w:trHeight w:val="300" w:hRule="atLeast"/>
-              </w:trPr>
-              <w:tc>
-                <w:tcPr>
-                  <w:tcBorders>
-                    <w:top w:color="000000" w:space="0" w:sz="0" w:val="nil"/>
-                    <w:left w:color="000000" w:space="0" w:sz="0" w:val="nil"/>
-                    <w:bottom w:color="000000" w:space="0" w:sz="0" w:val="nil"/>
-                    <w:right w:color="000000" w:space="0" w:sz="0" w:val="nil"/>
-                  </w:tcBorders>
-                  <w:shd w:fill="00b0f0" w:val="clear"/>
-                  <w:vAlign w:val="bottom"/>
-                </w:tcPr>
-                <w:p>
-                  <w:pPr>
-                    <w:rPr>
-                      <w:rFonts w:ascii="Calibri" w:cs="Calibri" w:eastAsia="Calibri" w:hAnsi="Calibri"/>
-                      <w:color w:val="000000"/>
-                      <w:sz w:val="22"/>
-                      <w:szCs w:val="22"/>
-                    </w:rPr>
-                  </w:pPr>
-                  <w:r>
-                    <w:rPr>
-                      <w:rtl w:val="0"/>
-                    </w:rPr>
-                  </w:r>
-                </w:p>
-              </w:tc>
-            </w:tr>
-            <w:tr>
-              <w:trPr>
-                <w:trHeight w:val="300" w:hRule="atLeast"/>
-              </w:trPr>
-              <w:tc>
-                <w:tcPr>
-                  <w:tcBorders>
-                    <w:top w:color="000000" w:space="0" w:sz="0" w:val="nil"/>
-                    <w:left w:color="000000" w:space="0" w:sz="0" w:val="nil"/>
-                    <w:bottom w:color="000000" w:space="0" w:sz="0" w:val="nil"/>
-                    <w:right w:color="000000" w:space="0" w:sz="0" w:val="nil"/>
-                  </w:tcBorders>
-                  <w:shd w:fill="00b0f0" w:val="clear"/>
-                  <w:vAlign w:val="bottom"/>
-                </w:tcPr>
-                <w:p>
-                  <w:pPr>
-                    <w:rPr>
-                      <w:rFonts w:ascii="Calibri" w:cs="Calibri" w:eastAsia="Calibri" w:hAnsi="Calibri"/>
-                      <w:color w:val="000000"/>
-                      <w:sz w:val="22"/>
-                      <w:szCs w:val="22"/>
-                    </w:rPr>
-                  </w:pPr>
-                  <w:r>
-                    <w:rPr>
-                      <w:rtl w:val="0"/>
-                    </w:rPr>
-                  </w:r>
-                </w:p>
-              </w:tc>
-            </w:tr>
-            <w:tr>
-              <w:trPr>
-                <w:trHeight w:val="300" w:hRule="atLeast"/>
-              </w:trPr>
-              <w:tc>
-                <w:tcPr>
-                  <w:tcBorders>
-                    <w:top w:color="000000" w:space="0" w:sz="0" w:val="nil"/>
-                    <w:left w:color="000000" w:space="0" w:sz="0" w:val="nil"/>
-                    <w:bottom w:color="000000" w:space="0" w:sz="0" w:val="nil"/>
-                    <w:right w:color="000000" w:space="0" w:sz="0" w:val="nil"/>
-                  </w:tcBorders>
-                  <w:shd w:fill="00b0f0" w:val="clear"/>
-                  <w:vAlign w:val="bottom"/>
-                </w:tcPr>
-                <w:p>
-                  <w:pPr>
-                    <w:keepNext w:val="0"/>
-                    <w:keepLines w:val="0"/>
-                    <w:widowControl w:val="0"/>
-                    <w:pBdr>
-                      <w:top w:space="0" w:sz="0" w:val="nil"/>
-                      <w:left w:space="0" w:sz="0" w:val="nil"/>
-                      <w:bottom w:space="0" w:sz="0" w:val="nil"/>
-                      <w:right w:space="0" w:sz="0" w:val="nil"/>
-                      <w:between w:space="0" w:sz="0" w:val="nil"/>
-                    </w:pBdr>
-                    <w:shd w:fill="auto" w:val="clear"/>
-                    <w:spacing w:after="0" w:before="0" w:line="276" w:lineRule="auto"/>
-                    <w:ind w:left="0" w:right="0" w:firstLine="0"/>
-                    <w:jc w:val="left"/>
-                    <w:rPr>
-                      <w:rFonts w:ascii="Calibri" w:cs="Calibri" w:eastAsia="Calibri" w:hAnsi="Calibri"/>
-                      <w:color w:val="000000"/>
-                      <w:sz w:val="22"/>
-                      <w:szCs w:val="22"/>
-                    </w:rPr>
-                  </w:pPr>
-                  <w:r>
-                    <w:rPr>
-                      <w:rtl w:val="0"/>
-                    </w:rPr>
-                  </w:r>
-                </w:p>
-                <w:tbl>
-                  <w:tblPr>
-                    <w:tblStyle w:val="Table6"/>
-                    <w:tblW w:w="3960.0" w:type="dxa"/>
-                    <w:jc w:val="left"/>
-                    <w:tblLayout w:type="fixed"/>
-                    <w:tblLook w:val="0400"/>
-                  </w:tblPr>
-                  <w:tblGrid>
-                    <w:gridCol w:w="3960"/>
-                    <w:tblGridChange w:id="0">
-                      <w:tblGrid>
-                        <w:gridCol w:w="3960"/>
-                      </w:tblGrid>
-                    </w:tblGridChange>
-                  </w:tblGrid>
-                  <w:tr>
-                    <w:trPr>
-                      <w:trHeight w:val="300" w:hRule="atLeast"/>
-                    </w:trPr>
-                    <w:tc>
-                      <w:tcPr>
-                        <w:tcBorders>
-                          <w:top w:color="000000" w:space="0" w:sz="0" w:val="nil"/>
-                          <w:left w:color="000000" w:space="0" w:sz="0" w:val="nil"/>
-                          <w:bottom w:color="000000" w:space="0" w:sz="0" w:val="nil"/>
-                          <w:right w:color="000000" w:space="0" w:sz="0" w:val="nil"/>
-                        </w:tcBorders>
-                        <w:shd w:fill="auto" w:val="clear"/>
-                        <w:vAlign w:val="bottom"/>
-                      </w:tcPr>
-                      <w:p>
-                        <w:pPr>
-                          <w:rPr>
-                            <w:color w:val="000000"/>
-                            <w:sz w:val="24"/>
-                            <w:szCs w:val="24"/>
-                          </w:rPr>
-                        </w:pPr>
-                        <w:r>
-                          <w:rPr>
-                            <w:rtl w:val="0"/>
-                          </w:rPr>
-                        </w:r>
-                      </w:p>
-                    </w:tc>
-                  </w:tr>
-                  <w:tr>
-                    <w:trPr>
-                      <w:trHeight w:val="300" w:hRule="atLeast"/>
-                    </w:trPr>
-                    <w:tc>
-                      <w:tcPr>
-                        <w:tcBorders>
-                          <w:top w:color="000000" w:space="0" w:sz="0" w:val="nil"/>
-                          <w:left w:color="000000" w:space="0" w:sz="0" w:val="nil"/>
-                          <w:bottom w:color="000000" w:space="0" w:sz="0" w:val="nil"/>
-                          <w:right w:color="000000" w:space="0" w:sz="0" w:val="nil"/>
-                        </w:tcBorders>
-                        <w:shd w:fill="auto" w:val="clear"/>
-                        <w:vAlign w:val="bottom"/>
-                      </w:tcPr>
-                      <w:p>
-                        <w:pPr>
-                          <w:rPr>
-                            <w:color w:val="000000"/>
-                            <w:sz w:val="24"/>
-                            <w:szCs w:val="24"/>
-                          </w:rPr>
-                        </w:pPr>
-                        <w:r>
-                          <w:rPr>
-                            <w:rtl w:val="0"/>
-                          </w:rPr>
-                        </w:r>
-                      </w:p>
-                    </w:tc>
-                  </w:tr>
-                  <w:tr>
-                    <w:trPr>
-                      <w:trHeight w:val="300" w:hRule="atLeast"/>
-                    </w:trPr>
-                    <w:tc>
-                      <w:tcPr>
-                        <w:tcBorders>
-                          <w:top w:color="000000" w:space="0" w:sz="0" w:val="nil"/>
-                          <w:left w:color="000000" w:space="0" w:sz="0" w:val="nil"/>
-                          <w:bottom w:color="000000" w:space="0" w:sz="0" w:val="nil"/>
-                          <w:right w:color="000000" w:space="0" w:sz="0" w:val="nil"/>
-                        </w:tcBorders>
-                        <w:shd w:fill="auto" w:val="clear"/>
-                        <w:vAlign w:val="bottom"/>
-                      </w:tcPr>
-                      <w:p>
-                        <w:pPr>
-                          <w:rPr>
-                            <w:color w:val="000000"/>
-                            <w:sz w:val="24"/>
-                            <w:szCs w:val="24"/>
-                          </w:rPr>
-                        </w:pPr>
-                        <w:r>
-                          <w:rPr>
-                            <w:rtl w:val="0"/>
-                          </w:rPr>
-                        </w:r>
-                      </w:p>
-                    </w:tc>
-                  </w:tr>
-                  <w:tr>
-                    <w:trPr>
-                      <w:trHeight w:val="300" w:hRule="atLeast"/>
-                    </w:trPr>
-                    <w:tc>
-                      <w:tcPr>
-                        <w:tcBorders>
-                          <w:top w:color="000000" w:space="0" w:sz="0" w:val="nil"/>
-                          <w:left w:color="000000" w:space="0" w:sz="0" w:val="nil"/>
-                          <w:bottom w:color="000000" w:space="0" w:sz="0" w:val="nil"/>
-                          <w:right w:color="000000" w:space="0" w:sz="0" w:val="nil"/>
-                        </w:tcBorders>
-                        <w:shd w:fill="auto" w:val="clear"/>
-                        <w:vAlign w:val="bottom"/>
-                      </w:tcPr>
-                      <w:p>
-                        <w:pPr>
-                          <w:rPr>
-                            <w:color w:val="000000"/>
-                            <w:sz w:val="24"/>
-                            <w:szCs w:val="24"/>
-                          </w:rPr>
-                        </w:pPr>
-                        <w:r>
-                          <w:rPr>
-                            <w:rtl w:val="0"/>
-                          </w:rPr>
-                        </w:r>
-                      </w:p>
-                    </w:tc>
-                  </w:tr>
-                  <w:tr>
-                    <w:trPr>
-                      <w:trHeight w:val="300" w:hRule="atLeast"/>
-                    </w:trPr>
-                    <w:tc>
-                      <w:tcPr>
-                        <w:tcBorders>
-                          <w:top w:color="000000" w:space="0" w:sz="0" w:val="nil"/>
-                          <w:left w:color="000000" w:space="0" w:sz="0" w:val="nil"/>
-                          <w:bottom w:color="000000" w:space="0" w:sz="0" w:val="nil"/>
-                          <w:right w:color="000000" w:space="0" w:sz="0" w:val="nil"/>
-                        </w:tcBorders>
-                        <w:shd w:fill="auto" w:val="clear"/>
-                        <w:vAlign w:val="bottom"/>
-                      </w:tcPr>
-                      <w:p>
-                        <w:pPr>
-                          <w:rPr>
-                            <w:color w:val="000000"/>
-                            <w:sz w:val="24"/>
-                            <w:szCs w:val="24"/>
-                          </w:rPr>
-                        </w:pPr>
-                        <w:r>
-                          <w:rPr>
-                            <w:rtl w:val="0"/>
-                          </w:rPr>
-                        </w:r>
-                      </w:p>
-                    </w:tc>
-                  </w:tr>
-                </w:tbl>
-                <w:p>
-                  <w:pPr>
-                    <w:rPr>
-                      <w:rFonts w:ascii="Calibri" w:cs="Calibri" w:eastAsia="Calibri" w:hAnsi="Calibri"/>
-                      <w:color w:val="000000"/>
-                      <w:sz w:val="22"/>
-                      <w:szCs w:val="22"/>
-                    </w:rPr>
-                  </w:pPr>
-                  <w:r>
-                    <w:rPr>
-                      <w:rtl w:val="0"/>
-                    </w:rPr>
-                  </w:r>
-                </w:p>
-              </w:tc>
-            </w:tr>
-          </w:tbl>
-          <w:p>
-            <w:pPr>
-              <w:rPr>
-                <w:color w:val="000000"/>
-                <w:sz w:val="22"/>
-                <w:szCs w:val="22"/>
-              </w:rPr>
-            </w:pPr>
-            <w:r>
-              <w:rPr>
-                <w:rtl w:val="0"/>
-              </w:rPr>
-            </w:r>
-          </w:p>
-        </w:tc>
-      </w:tr>
-      <w:tr>
-        <w:tc>
-          <w:tcPr>
-            <w:tcBorders>
-              <w:top w:color="e0e0e0" w:space="0" w:sz="8" w:val="single"/>
-              <w:bottom w:color="e0e0e0" w:space="0" w:sz="8" w:val="single"/>
-            </w:tcBorders>
-          </w:tcPr>
-          <w:p>
-            <w:pPr>
-              <w:rPr>
-                <w:b w:val="0"/>
-                <w:color w:val="000000"/>
-                <w:sz w:val="22"/>
-                <w:szCs w:val="22"/>
-              </w:rPr>
-            </w:pPr>
-            <w:r>
-              <w:rPr>
-                <w:b w:val="0"/>
-                <w:color w:val="000000"/>
-                <w:sz w:val="22"/>
-                <w:szCs w:val="22"/>
-                <w:rtl w:val="0"/>
-              </w:rPr>
-              <w:t xml:space="preserve">Additional Information (Key Database, Key Label, Number of Keys or Other: </w:t>
-            </w:r>
-          </w:p>
-        </w:tc>
-        <w:tc>
-          <w:tcPr>
-            <w:gridSpan w:val="2"/>
-            <w:tcBorders>
-              <w:top w:color="e0e0e0" w:space="0" w:sz="8" w:val="single"/>
-              <w:bottom w:color="e0e0e0" w:space="0" w:sz="8" w:val="single"/>
-            </w:tcBorders>
-          </w:tcPr>
+                <w:color w:val="000000"/>
+                <w:sz w:val="22"/>
+                <w:szCs w:val="22"/>
+              </w:rPr>
+            </w:pPr>
+            <w:r>
+              <w:rPr>
+                <w:color w:val="000000"/>
+                <w:sz w:val="22"/>
+                <w:szCs w:val="22"/>
+                <w:rtl w:val="0"/>
+              </w:rPr>
+              <w:t xml:space="preserve">{key_database}</w:t>
+            </w:r>
+          </w:p>
           <w:p>
             <w:pPr>
               <w:keepNext w:val="0"/>
@@ -1988,21 +1509,24 @@
               <w:ind w:left="0" w:right="0" w:firstLine="0"/>
               <w:jc w:val="left"/>
               <w:rPr>
-                <w:b w:val="0"/>
-                <w:color w:val="000000"/>
-                <w:sz w:val="22"/>
-                <w:szCs w:val="22"/>
-              </w:rPr>
-            </w:pPr>
-            <w:r>
-              <w:rPr>
-                <w:rtl w:val="0"/>
-              </w:rPr>
+                <w:color w:val="000000"/>
+                <w:sz w:val="22"/>
+                <w:szCs w:val="22"/>
+              </w:rPr>
+            </w:pPr>
+            <w:r>
+              <w:rPr>
+                <w:color w:val="000000"/>
+                <w:sz w:val="22"/>
+                <w:szCs w:val="22"/>
+                <w:rtl w:val="0"/>
+              </w:rPr>
+              <w:t xml:space="preserve">{key_label}</w:t>
             </w:r>
           </w:p>
           <w:tbl>
             <w:tblPr>
-              <w:tblStyle w:val="Table7"/>
+              <w:tblStyle w:val="Table3"/>
               <w:tblW w:w="5440.0" w:type="dxa"/>
               <w:jc w:val="left"/>
               <w:tblLayout w:type="fixed"/>
@@ -2344,7 +1868,7 @@
                 <w:szCs w:val="22"/>
                 <w:rtl w:val="0"/>
               </w:rPr>
-              <w:t xml:space="preserve">SHA1</w:t>
+              <w:t xml:space="preserve">{encryption_level}</w:t>
               <w:tab/>
             </w:r>
           </w:p>
@@ -3095,58 +2619,6 @@
       </w:tblCellMar>
     </w:tblPr>
   </w:style>
-  <w:style w:type="table" w:styleId="Table4">
-    <w:basedOn w:val="TableNormal"/>
-    <w:tblPr>
-      <w:tblStyleRowBandSize w:val="1"/>
-      <w:tblStyleColBandSize w:val="1"/>
-      <w:tblCellMar>
-        <w:top w:w="0.0" w:type="dxa"/>
-        <w:left w:w="115.0" w:type="dxa"/>
-        <w:bottom w:w="0.0" w:type="dxa"/>
-        <w:right w:w="115.0" w:type="dxa"/>
-      </w:tblCellMar>
-    </w:tblPr>
-  </w:style>
-  <w:style w:type="table" w:styleId="Table5">
-    <w:basedOn w:val="TableNormal"/>
-    <w:tblPr>
-      <w:tblStyleRowBandSize w:val="1"/>
-      <w:tblStyleColBandSize w:val="1"/>
-      <w:tblCellMar>
-        <w:top w:w="0.0" w:type="dxa"/>
-        <w:left w:w="115.0" w:type="dxa"/>
-        <w:bottom w:w="0.0" w:type="dxa"/>
-        <w:right w:w="115.0" w:type="dxa"/>
-      </w:tblCellMar>
-    </w:tblPr>
-  </w:style>
-  <w:style w:type="table" w:styleId="Table6">
-    <w:basedOn w:val="TableNormal"/>
-    <w:tblPr>
-      <w:tblStyleRowBandSize w:val="1"/>
-      <w:tblStyleColBandSize w:val="1"/>
-      <w:tblCellMar>
-        <w:top w:w="0.0" w:type="dxa"/>
-        <w:left w:w="115.0" w:type="dxa"/>
-        <w:bottom w:w="0.0" w:type="dxa"/>
-        <w:right w:w="115.0" w:type="dxa"/>
-      </w:tblCellMar>
-    </w:tblPr>
-  </w:style>
-  <w:style w:type="table" w:styleId="Table7">
-    <w:basedOn w:val="TableNormal"/>
-    <w:tblPr>
-      <w:tblStyleRowBandSize w:val="1"/>
-      <w:tblStyleColBandSize w:val="1"/>
-      <w:tblCellMar>
-        <w:top w:w="0.0" w:type="dxa"/>
-        <w:left w:w="115.0" w:type="dxa"/>
-        <w:bottom w:w="0.0" w:type="dxa"/>
-        <w:right w:w="115.0" w:type="dxa"/>
-      </w:tblCellMar>
-    </w:tblPr>
-  </w:style>
 </w:styles>
 </file>
 

</xml_diff>